<commit_message>
Organização dos dados e atualização das figuras do relatório
</commit_message>
<xml_diff>
--- a/Docs (Relatório)/Relatorio_Final.docx
+++ b/Docs (Relatório)/Relatorio_Final.docx
@@ -1418,6 +1418,48 @@
         <w:pStyle w:val="BodyText"/>
       </w:pPr>
       <w:r>
+        <w:drawing>
+          <wp:inline>
+            <wp:extent cx="5334000" cy="5820507"/>
+            <wp:effectExtent b="0" l="0" r="0" t="0"/>
+            <wp:docPr descr="" title="" id="1" name="Picture"/>
+            <a:graphic>
+              <a:graphicData uri="http://schemas.openxmlformats.org/drawingml/2006/picture">
+                <pic:pic>
+                  <pic:nvPicPr>
+                    <pic:cNvPr descr="../Figs/Imagem1.png" id="0" name="Picture"/>
+                    <pic:cNvPicPr>
+                      <a:picLocks noChangeArrowheads="1" noChangeAspect="1"/>
+                    </pic:cNvPicPr>
+                  </pic:nvPicPr>
+                  <pic:blipFill>
+                    <a:blip r:embed="rId22"/>
+                    <a:stretch>
+                      <a:fillRect/>
+                    </a:stretch>
+                  </pic:blipFill>
+                  <pic:spPr bwMode="auto">
+                    <a:xfrm>
+                      <a:off x="0" y="0"/>
+                      <a:ext cx="5334000" cy="5820507"/>
+                    </a:xfrm>
+                    <a:prstGeom prst="rect">
+                      <a:avLst/>
+                    </a:prstGeom>
+                    <a:noFill/>
+                    <a:ln w="9525">
+                      <a:noFill/>
+                      <a:headEnd/>
+                      <a:tailEnd/>
+                    </a:ln>
+                  </pic:spPr>
+                </pic:pic>
+              </a:graphicData>
+            </a:graphic>
+          </wp:inline>
+        </w:drawing>
+      </w:r>
+      <w:r>
         <w:t xml:space="preserve"> </w:t>
       </w:r>
       <w:r>
@@ -1485,11 +1527,11 @@
       <w:pPr>
         <w:pStyle w:val="Heading2"/>
       </w:pPr>
-      <w:bookmarkStart w:id="22" w:name="objetivos"/>
+      <w:bookmarkStart w:id="23" w:name="objetivos"/>
       <w:r>
         <w:t xml:space="preserve">Objetivos</w:t>
       </w:r>
-      <w:bookmarkEnd w:id="22"/>
+      <w:bookmarkEnd w:id="23"/>
     </w:p>
     <w:p>
       <w:pPr>
@@ -1530,11 +1572,11 @@
       <w:pPr>
         <w:pStyle w:val="Heading2"/>
       </w:pPr>
-      <w:bookmarkStart w:id="23" w:name="material-e-métodos"/>
+      <w:bookmarkStart w:id="24" w:name="material-e-métodos"/>
       <w:r>
         <w:t xml:space="preserve">Material e métodos</w:t>
       </w:r>
-      <w:bookmarkEnd w:id="23"/>
+      <w:bookmarkEnd w:id="24"/>
     </w:p>
     <w:p>
       <w:pPr>
@@ -1557,11 +1599,11 @@
       <w:pPr>
         <w:pStyle w:val="Heading4"/>
       </w:pPr>
-      <w:bookmarkStart w:id="24" w:name="nacionais"/>
+      <w:bookmarkStart w:id="25" w:name="nacionais"/>
       <w:r>
         <w:t xml:space="preserve">Nacionais:</w:t>
       </w:r>
-      <w:bookmarkEnd w:id="24"/>
+      <w:bookmarkEnd w:id="25"/>
     </w:p>
     <w:p>
       <w:pPr>
@@ -1639,11 +1681,11 @@
       <w:pPr>
         <w:pStyle w:val="Heading4"/>
       </w:pPr>
-      <w:bookmarkStart w:id="25" w:name="estrangeiras"/>
+      <w:bookmarkStart w:id="26" w:name="estrangeiras"/>
       <w:r>
         <w:t xml:space="preserve">Estrangeiras:</w:t>
       </w:r>
-      <w:bookmarkEnd w:id="25"/>
+      <w:bookmarkEnd w:id="26"/>
     </w:p>
     <w:p>
       <w:pPr>
@@ -1699,11 +1741,11 @@
       <w:pPr>
         <w:pStyle w:val="Heading3"/>
       </w:pPr>
-      <w:bookmarkStart w:id="26" w:name="análises-morfológicas"/>
+      <w:bookmarkStart w:id="27" w:name="análises-morfológicas"/>
       <w:r>
         <w:t xml:space="preserve">Análises morfológicas</w:t>
       </w:r>
-      <w:bookmarkEnd w:id="26"/>
+      <w:bookmarkEnd w:id="27"/>
     </w:p>
     <w:p>
       <w:pPr>
@@ -1731,11 +1773,11 @@
       <w:pPr>
         <w:pStyle w:val="Heading2"/>
       </w:pPr>
-      <w:bookmarkStart w:id="27" w:name="resultados-e-discussão"/>
+      <w:bookmarkStart w:id="28" w:name="resultados-e-discussão"/>
       <w:r>
         <w:t xml:space="preserve">Resultados e discussão</w:t>
       </w:r>
-      <w:bookmarkEnd w:id="27"/>
+      <w:bookmarkEnd w:id="28"/>
     </w:p>
     <w:p>
       <w:pPr>
@@ -1749,11 +1791,11 @@
       <w:pPr>
         <w:pStyle w:val="Heading4"/>
       </w:pPr>
-      <w:bookmarkStart w:id="28" w:name="histogramas"/>
+      <w:bookmarkStart w:id="29" w:name="histogramas"/>
       <w:r>
         <w:t xml:space="preserve">Histogramas</w:t>
       </w:r>
-      <w:bookmarkEnd w:id="28"/>
+      <w:bookmarkEnd w:id="29"/>
     </w:p>
     <w:p>
       <w:pPr>
@@ -1808,6 +1850,48 @@
       <w:pPr>
         <w:pStyle w:val="FirstParagraph"/>
       </w:pPr>
+      <w:r>
+        <w:drawing>
+          <wp:inline>
+            <wp:extent cx="5334000" cy="4157256"/>
+            <wp:effectExtent b="0" l="0" r="0" t="0"/>
+            <wp:docPr descr="" title="" id="1" name="Picture"/>
+            <a:graphic>
+              <a:graphicData uri="http://schemas.openxmlformats.org/drawingml/2006/picture">
+                <pic:pic>
+                  <pic:nvPicPr>
+                    <pic:cNvPr descr="../Figs/Freq_Ventrais_Especie.png" id="0" name="Picture"/>
+                    <pic:cNvPicPr>
+                      <a:picLocks noChangeArrowheads="1" noChangeAspect="1"/>
+                    </pic:cNvPicPr>
+                  </pic:nvPicPr>
+                  <pic:blipFill>
+                    <a:blip r:embed="rId30"/>
+                    <a:stretch>
+                      <a:fillRect/>
+                    </a:stretch>
+                  </pic:blipFill>
+                  <pic:spPr bwMode="auto">
+                    <a:xfrm>
+                      <a:off x="0" y="0"/>
+                      <a:ext cx="5334000" cy="4157256"/>
+                    </a:xfrm>
+                    <a:prstGeom prst="rect">
+                      <a:avLst/>
+                    </a:prstGeom>
+                    <a:noFill/>
+                    <a:ln w="9525">
+                      <a:noFill/>
+                      <a:headEnd/>
+                      <a:tailEnd/>
+                    </a:ln>
+                  </pic:spPr>
+                </pic:pic>
+              </a:graphicData>
+            </a:graphic>
+          </wp:inline>
+        </w:drawing>
+      </w:r>
     </w:p>
     <w:p>
       <w:pPr>
@@ -1902,6 +1986,48 @@
       <w:pPr>
         <w:pStyle w:val="FirstParagraph"/>
       </w:pPr>
+      <w:r>
+        <w:drawing>
+          <wp:inline>
+            <wp:extent cx="5334000" cy="4157256"/>
+            <wp:effectExtent b="0" l="0" r="0" t="0"/>
+            <wp:docPr descr="" title="" id="1" name="Picture"/>
+            <a:graphic>
+              <a:graphicData uri="http://schemas.openxmlformats.org/drawingml/2006/picture">
+                <pic:pic>
+                  <pic:nvPicPr>
+                    <pic:cNvPr descr="../Figs/Freq_Subcaudais_Especie.png" id="0" name="Picture"/>
+                    <pic:cNvPicPr>
+                      <a:picLocks noChangeArrowheads="1" noChangeAspect="1"/>
+                    </pic:cNvPicPr>
+                  </pic:nvPicPr>
+                  <pic:blipFill>
+                    <a:blip r:embed="rId31"/>
+                    <a:stretch>
+                      <a:fillRect/>
+                    </a:stretch>
+                  </pic:blipFill>
+                  <pic:spPr bwMode="auto">
+                    <a:xfrm>
+                      <a:off x="0" y="0"/>
+                      <a:ext cx="5334000" cy="4157256"/>
+                    </a:xfrm>
+                    <a:prstGeom prst="rect">
+                      <a:avLst/>
+                    </a:prstGeom>
+                    <a:noFill/>
+                    <a:ln w="9525">
+                      <a:noFill/>
+                      <a:headEnd/>
+                      <a:tailEnd/>
+                    </a:ln>
+                  </pic:spPr>
+                </pic:pic>
+              </a:graphicData>
+            </a:graphic>
+          </wp:inline>
+        </w:drawing>
+      </w:r>
     </w:p>
     <w:p>
       <w:pPr>
@@ -1996,6 +2122,48 @@
       <w:pPr>
         <w:pStyle w:val="FirstParagraph"/>
       </w:pPr>
+      <w:r>
+        <w:drawing>
+          <wp:inline>
+            <wp:extent cx="5334000" cy="4157256"/>
+            <wp:effectExtent b="0" l="0" r="0" t="0"/>
+            <wp:docPr descr="" title="" id="1" name="Picture"/>
+            <a:graphic>
+              <a:graphicData uri="http://schemas.openxmlformats.org/drawingml/2006/picture">
+                <pic:pic>
+                  <pic:nvPicPr>
+                    <pic:cNvPr descr="../Figs/Freq_CRC_Especie.png" id="0" name="Picture"/>
+                    <pic:cNvPicPr>
+                      <a:picLocks noChangeArrowheads="1" noChangeAspect="1"/>
+                    </pic:cNvPicPr>
+                  </pic:nvPicPr>
+                  <pic:blipFill>
+                    <a:blip r:embed="rId32"/>
+                    <a:stretch>
+                      <a:fillRect/>
+                    </a:stretch>
+                  </pic:blipFill>
+                  <pic:spPr bwMode="auto">
+                    <a:xfrm>
+                      <a:off x="0" y="0"/>
+                      <a:ext cx="5334000" cy="4157256"/>
+                    </a:xfrm>
+                    <a:prstGeom prst="rect">
+                      <a:avLst/>
+                    </a:prstGeom>
+                    <a:noFill/>
+                    <a:ln w="9525">
+                      <a:noFill/>
+                      <a:headEnd/>
+                      <a:tailEnd/>
+                    </a:ln>
+                  </pic:spPr>
+                </pic:pic>
+              </a:graphicData>
+            </a:graphic>
+          </wp:inline>
+        </w:drawing>
+      </w:r>
     </w:p>
     <w:p>
       <w:pPr>
@@ -2090,6 +2258,48 @@
       <w:pPr>
         <w:pStyle w:val="FirstParagraph"/>
       </w:pPr>
+      <w:r>
+        <w:drawing>
+          <wp:inline>
+            <wp:extent cx="5334000" cy="4157256"/>
+            <wp:effectExtent b="0" l="0" r="0" t="0"/>
+            <wp:docPr descr="" title="" id="1" name="Picture"/>
+            <a:graphic>
+              <a:graphicData uri="http://schemas.openxmlformats.org/drawingml/2006/picture">
+                <pic:pic>
+                  <pic:nvPicPr>
+                    <pic:cNvPr descr="../Figs/Freq_CC_Especie.png" id="0" name="Picture"/>
+                    <pic:cNvPicPr>
+                      <a:picLocks noChangeArrowheads="1" noChangeAspect="1"/>
+                    </pic:cNvPicPr>
+                  </pic:nvPicPr>
+                  <pic:blipFill>
+                    <a:blip r:embed="rId33"/>
+                    <a:stretch>
+                      <a:fillRect/>
+                    </a:stretch>
+                  </pic:blipFill>
+                  <pic:spPr bwMode="auto">
+                    <a:xfrm>
+                      <a:off x="0" y="0"/>
+                      <a:ext cx="5334000" cy="4157256"/>
+                    </a:xfrm>
+                    <a:prstGeom prst="rect">
+                      <a:avLst/>
+                    </a:prstGeom>
+                    <a:noFill/>
+                    <a:ln w="9525">
+                      <a:noFill/>
+                      <a:headEnd/>
+                      <a:tailEnd/>
+                    </a:ln>
+                  </pic:spPr>
+                </pic:pic>
+              </a:graphicData>
+            </a:graphic>
+          </wp:inline>
+        </w:drawing>
+      </w:r>
     </w:p>
     <w:p>
       <w:pPr>
@@ -2151,11 +2361,11 @@
       <w:pPr>
         <w:pStyle w:val="Heading4"/>
       </w:pPr>
-      <w:bookmarkStart w:id="29" w:name="boxplot"/>
+      <w:bookmarkStart w:id="34" w:name="boxplot"/>
       <w:r>
         <w:t xml:space="preserve">Boxplot</w:t>
       </w:r>
-      <w:bookmarkEnd w:id="29"/>
+      <w:bookmarkEnd w:id="34"/>
     </w:p>
     <w:p>
       <w:pPr>
@@ -2210,6 +2420,48 @@
       <w:pPr>
         <w:pStyle w:val="FirstParagraph"/>
       </w:pPr>
+      <w:r>
+        <w:drawing>
+          <wp:inline>
+            <wp:extent cx="5334000" cy="4157256"/>
+            <wp:effectExtent b="0" l="0" r="0" t="0"/>
+            <wp:docPr descr="" title="" id="1" name="Picture"/>
+            <a:graphic>
+              <a:graphicData uri="http://schemas.openxmlformats.org/drawingml/2006/picture">
+                <pic:pic>
+                  <pic:nvPicPr>
+                    <pic:cNvPr descr="../Figs/Rplot_Esc_Especies.png" id="0" name="Picture"/>
+                    <pic:cNvPicPr>
+                      <a:picLocks noChangeArrowheads="1" noChangeAspect="1"/>
+                    </pic:cNvPicPr>
+                  </pic:nvPicPr>
+                  <pic:blipFill>
+                    <a:blip r:embed="rId35"/>
+                    <a:stretch>
+                      <a:fillRect/>
+                    </a:stretch>
+                  </pic:blipFill>
+                  <pic:spPr bwMode="auto">
+                    <a:xfrm>
+                      <a:off x="0" y="0"/>
+                      <a:ext cx="5334000" cy="4157256"/>
+                    </a:xfrm>
+                    <a:prstGeom prst="rect">
+                      <a:avLst/>
+                    </a:prstGeom>
+                    <a:noFill/>
+                    <a:ln w="9525">
+                      <a:noFill/>
+                      <a:headEnd/>
+                      <a:tailEnd/>
+                    </a:ln>
+                  </pic:spPr>
+                </pic:pic>
+              </a:graphicData>
+            </a:graphic>
+          </wp:inline>
+        </w:drawing>
+      </w:r>
       <w:r>
         <w:t xml:space="preserve"> </w:t>
       </w:r>
@@ -2303,6 +2555,48 @@
         <w:pStyle w:val="FirstParagraph"/>
       </w:pPr>
       <w:r>
+        <w:drawing>
+          <wp:inline>
+            <wp:extent cx="5334000" cy="4157256"/>
+            <wp:effectExtent b="0" l="0" r="0" t="0"/>
+            <wp:docPr descr="" title="" id="1" name="Picture"/>
+            <a:graphic>
+              <a:graphicData uri="http://schemas.openxmlformats.org/drawingml/2006/picture">
+                <pic:pic>
+                  <pic:nvPicPr>
+                    <pic:cNvPr descr="../Figs/Rplot_CRC_CC_Especie.png" id="0" name="Picture"/>
+                    <pic:cNvPicPr>
+                      <a:picLocks noChangeArrowheads="1" noChangeAspect="1"/>
+                    </pic:cNvPicPr>
+                  </pic:nvPicPr>
+                  <pic:blipFill>
+                    <a:blip r:embed="rId36"/>
+                    <a:stretch>
+                      <a:fillRect/>
+                    </a:stretch>
+                  </pic:blipFill>
+                  <pic:spPr bwMode="auto">
+                    <a:xfrm>
+                      <a:off x="0" y="0"/>
+                      <a:ext cx="5334000" cy="4157256"/>
+                    </a:xfrm>
+                    <a:prstGeom prst="rect">
+                      <a:avLst/>
+                    </a:prstGeom>
+                    <a:noFill/>
+                    <a:ln w="9525">
+                      <a:noFill/>
+                      <a:headEnd/>
+                      <a:tailEnd/>
+                    </a:ln>
+                  </pic:spPr>
+                </pic:pic>
+              </a:graphicData>
+            </a:graphic>
+          </wp:inline>
+        </w:drawing>
+      </w:r>
+      <w:r>
         <w:t xml:space="preserve"> </w:t>
       </w:r>
       <w:r>
@@ -2413,6 +2707,48 @@
         <w:pStyle w:val="FirstParagraph"/>
       </w:pPr>
       <w:r>
+        <w:drawing>
+          <wp:inline>
+            <wp:extent cx="5334000" cy="4162719"/>
+            <wp:effectExtent b="0" l="0" r="0" t="0"/>
+            <wp:docPr descr="" title="" id="1" name="Picture"/>
+            <a:graphic>
+              <a:graphicData uri="http://schemas.openxmlformats.org/drawingml/2006/picture">
+                <pic:pic>
+                  <pic:nvPicPr>
+                    <pic:cNvPr descr="../Figs/Imagem4.png" id="0" name="Picture"/>
+                    <pic:cNvPicPr>
+                      <a:picLocks noChangeArrowheads="1" noChangeAspect="1"/>
+                    </pic:cNvPicPr>
+                  </pic:nvPicPr>
+                  <pic:blipFill>
+                    <a:blip r:embed="rId37"/>
+                    <a:stretch>
+                      <a:fillRect/>
+                    </a:stretch>
+                  </pic:blipFill>
+                  <pic:spPr bwMode="auto">
+                    <a:xfrm>
+                      <a:off x="0" y="0"/>
+                      <a:ext cx="5334000" cy="4162719"/>
+                    </a:xfrm>
+                    <a:prstGeom prst="rect">
+                      <a:avLst/>
+                    </a:prstGeom>
+                    <a:noFill/>
+                    <a:ln w="9525">
+                      <a:noFill/>
+                      <a:headEnd/>
+                      <a:tailEnd/>
+                    </a:ln>
+                  </pic:spPr>
+                </pic:pic>
+              </a:graphicData>
+            </a:graphic>
+          </wp:inline>
+        </w:drawing>
+      </w:r>
+      <w:r>
         <w:t xml:space="preserve"> </w:t>
       </w:r>
       <w:r>
@@ -2523,6 +2859,48 @@
         <w:pStyle w:val="FirstParagraph"/>
       </w:pPr>
       <w:r>
+        <w:drawing>
+          <wp:inline>
+            <wp:extent cx="5334000" cy="4162719"/>
+            <wp:effectExtent b="0" l="0" r="0" t="0"/>
+            <wp:docPr descr="" title="" id="1" name="Picture"/>
+            <a:graphic>
+              <a:graphicData uri="http://schemas.openxmlformats.org/drawingml/2006/picture">
+                <pic:pic>
+                  <pic:nvPicPr>
+                    <pic:cNvPr descr="../Figs/Imagem5.png" id="0" name="Picture"/>
+                    <pic:cNvPicPr>
+                      <a:picLocks noChangeArrowheads="1" noChangeAspect="1"/>
+                    </pic:cNvPicPr>
+                  </pic:nvPicPr>
+                  <pic:blipFill>
+                    <a:blip r:embed="rId38"/>
+                    <a:stretch>
+                      <a:fillRect/>
+                    </a:stretch>
+                  </pic:blipFill>
+                  <pic:spPr bwMode="auto">
+                    <a:xfrm>
+                      <a:off x="0" y="0"/>
+                      <a:ext cx="5334000" cy="4162719"/>
+                    </a:xfrm>
+                    <a:prstGeom prst="rect">
+                      <a:avLst/>
+                    </a:prstGeom>
+                    <a:noFill/>
+                    <a:ln w="9525">
+                      <a:noFill/>
+                      <a:headEnd/>
+                      <a:tailEnd/>
+                    </a:ln>
+                  </pic:spPr>
+                </pic:pic>
+              </a:graphicData>
+            </a:graphic>
+          </wp:inline>
+        </w:drawing>
+      </w:r>
+      <w:r>
         <w:t xml:space="preserve"> </w:t>
       </w:r>
       <w:r>
@@ -2581,11 +2959,11 @@
       <w:pPr>
         <w:pStyle w:val="Heading4"/>
       </w:pPr>
-      <w:bookmarkStart w:id="30" w:name="análise-de-componentes-principais"/>
+      <w:bookmarkStart w:id="39" w:name="análise-de-componentes-principais"/>
       <w:r>
         <w:t xml:space="preserve">Análise de Componentes Principais</w:t>
       </w:r>
-      <w:bookmarkEnd w:id="30"/>
+      <w:bookmarkEnd w:id="39"/>
     </w:p>
     <w:p>
       <w:pPr>
@@ -2817,6 +3195,48 @@
       <w:pPr>
         <w:pStyle w:val="FirstParagraph"/>
       </w:pPr>
+      <w:r>
+        <w:drawing>
+          <wp:inline>
+            <wp:extent cx="5334000" cy="4157256"/>
+            <wp:effectExtent b="0" l="0" r="0" t="0"/>
+            <wp:docPr descr="" title="" id="1" name="Picture"/>
+            <a:graphic>
+              <a:graphicData uri="http://schemas.openxmlformats.org/drawingml/2006/picture">
+                <pic:pic>
+                  <pic:nvPicPr>
+                    <pic:cNvPr descr="../Figs/PCA_2.png" id="0" name="Picture"/>
+                    <pic:cNvPicPr>
+                      <a:picLocks noChangeArrowheads="1" noChangeAspect="1"/>
+                    </pic:cNvPicPr>
+                  </pic:nvPicPr>
+                  <pic:blipFill>
+                    <a:blip r:embed="rId40"/>
+                    <a:stretch>
+                      <a:fillRect/>
+                    </a:stretch>
+                  </pic:blipFill>
+                  <pic:spPr bwMode="auto">
+                    <a:xfrm>
+                      <a:off x="0" y="0"/>
+                      <a:ext cx="5334000" cy="4157256"/>
+                    </a:xfrm>
+                    <a:prstGeom prst="rect">
+                      <a:avLst/>
+                    </a:prstGeom>
+                    <a:noFill/>
+                    <a:ln w="9525">
+                      <a:noFill/>
+                      <a:headEnd/>
+                      <a:tailEnd/>
+                    </a:ln>
+                  </pic:spPr>
+                </pic:pic>
+              </a:graphicData>
+            </a:graphic>
+          </wp:inline>
+        </w:drawing>
+      </w:r>
     </w:p>
     <w:p>
       <w:pPr>
@@ -2864,6 +3284,14 @@
         <w:pStyle w:val="BodyText"/>
       </w:pPr>
       <w:r>
+        <w:t xml:space="preserve"> </w:t>
+      </w:r>
+    </w:p>
+    <w:p>
+      <w:pPr>
+        <w:pStyle w:val="BodyText"/>
+      </w:pPr>
+      <w:r>
         <w:t xml:space="preserve">As análises mostram que os estados de caráter mais frequêntes dos espécimes examinados de</w:t>
       </w:r>
       <w:r>
@@ -3012,11 +3440,11 @@
       <w:pPr>
         <w:pStyle w:val="Heading2"/>
       </w:pPr>
-      <w:bookmarkStart w:id="31" w:name="referências"/>
+      <w:bookmarkStart w:id="41" w:name="referências"/>
       <w:r>
         <w:t xml:space="preserve">Referências</w:t>
       </w:r>
-      <w:bookmarkEnd w:id="31"/>
+      <w:bookmarkEnd w:id="41"/>
     </w:p>
     <w:p>
       <w:pPr>

</xml_diff>